<commit_message>
added comment in docx  file , Sln file is inside BeOBank.Api
</commit_message>
<xml_diff>
--- a/ReadMe.docx
+++ b/ReadMe.docx
@@ -5,48 +5,102 @@
     <w:p>
       <w:pPr>
         <w:rPr>
-          <w:lang w:val="en-US"/>
-        </w:rPr>
-      </w:pPr>
-      <w:r>
-        <w:rPr>
-          <w:lang w:val="en-US"/>
+          <w:sz w:val="28"/>
+          <w:szCs w:val="28"/>
+        </w:rPr>
+      </w:pPr>
+      <w:r>
+        <w:rPr>
+          <w:sz w:val="28"/>
+          <w:szCs w:val="28"/>
         </w:rPr>
         <w:t xml:space="preserve">To Run the application </w:t>
       </w:r>
       <w:proofErr w:type="spellStart"/>
       <w:r>
         <w:rPr>
-          <w:lang w:val="en-US"/>
+          <w:sz w:val="28"/>
+          <w:szCs w:val="28"/>
         </w:rPr>
         <w:t>BeOBank</w:t>
       </w:r>
       <w:proofErr w:type="spellEnd"/>
       <w:r>
         <w:rPr>
-          <w:lang w:val="en-US"/>
+          <w:sz w:val="28"/>
+          <w:szCs w:val="28"/>
         </w:rPr>
         <w:t xml:space="preserve"> </w:t>
       </w:r>
       <w:r>
         <w:rPr>
-          <w:lang w:val="en-US"/>
-        </w:rPr>
-        <w:t xml:space="preserve"> </w:t>
-      </w:r>
-      <w:r>
-        <w:rPr>
-          <w:lang w:val="en-US"/>
-        </w:rPr>
-        <w:t>Follow below</w:t>
-      </w:r>
-    </w:p>
-    <w:p>
-      <w:pPr>
-        <w:rPr>
-          <w:lang w:val="en-US"/>
-        </w:rPr>
-      </w:pPr>
+          <w:sz w:val="28"/>
+          <w:szCs w:val="28"/>
+        </w:rPr>
+        <w:t>app please f</w:t>
+      </w:r>
+      <w:r>
+        <w:rPr>
+          <w:sz w:val="28"/>
+          <w:szCs w:val="28"/>
+        </w:rPr>
+        <w:t>ollow</w:t>
+      </w:r>
+      <w:r>
+        <w:rPr>
+          <w:sz w:val="28"/>
+          <w:szCs w:val="28"/>
+        </w:rPr>
+        <w:t xml:space="preserve"> below</w:t>
+      </w:r>
+      <w:r>
+        <w:rPr>
+          <w:sz w:val="28"/>
+          <w:szCs w:val="28"/>
+        </w:rPr>
+        <w:t xml:space="preserve"> steps</w:t>
+      </w:r>
+    </w:p>
+    <w:p>
+      <w:pPr>
+        <w:rPr>
+          <w:sz w:val="28"/>
+          <w:szCs w:val="28"/>
+        </w:rPr>
+      </w:pPr>
+    </w:p>
+    <w:p>
+      <w:pPr>
+        <w:rPr>
+          <w:sz w:val="28"/>
+          <w:szCs w:val="28"/>
+        </w:rPr>
+      </w:pPr>
+    </w:p>
+    <w:p>
+      <w:pPr>
+        <w:jc w:val="center"/>
+        <w:rPr>
+          <w:b/>
+          <w:bCs/>
+        </w:rPr>
+      </w:pPr>
+      <w:r>
+        <w:rPr>
+          <w:b/>
+          <w:bCs/>
+        </w:rPr>
+        <w:t xml:space="preserve">Solution file is inside the folder = &gt; </w:t>
+      </w:r>
+      <w:proofErr w:type="spellStart"/>
+      <w:r>
+        <w:rPr>
+          <w:b/>
+          <w:bCs/>
+        </w:rPr>
+        <w:t>BeOBank.Api</w:t>
+      </w:r>
+      <w:proofErr w:type="spellEnd"/>
     </w:p>
     <w:p>
       <w:pPr>
@@ -56,12 +110,16 @@
           <w:numId w:val="1"/>
         </w:numPr>
         <w:rPr>
-          <w:lang w:val="en-US"/>
-        </w:rPr>
-      </w:pPr>
-      <w:r>
-        <w:rPr>
-          <w:lang w:val="en-US"/>
+          <w:b/>
+          <w:bCs/>
+          <w:color w:val="FF0000"/>
+        </w:rPr>
+      </w:pPr>
+      <w:r>
+        <w:rPr>
+          <w:b/>
+          <w:bCs/>
+          <w:color w:val="FF0000"/>
         </w:rPr>
         <w:t>Go to property and select multiple startup project as below.</w:t>
       </w:r>
@@ -116,18 +174,18 @@
           <w:numId w:val="1"/>
         </w:numPr>
         <w:rPr>
-          <w:lang w:val="en-US"/>
-        </w:rPr>
-      </w:pPr>
-      <w:r>
-        <w:rPr>
-          <w:lang w:val="en-US"/>
+          <w:color w:val="FF0000"/>
+        </w:rPr>
+      </w:pPr>
+      <w:r>
+        <w:rPr>
+          <w:color w:val="FF0000"/>
         </w:rPr>
         <w:t>Click Start</w:t>
       </w:r>
       <w:r>
         <w:rPr>
-          <w:lang w:val="en-US"/>
+          <w:color w:val="FF0000"/>
         </w:rPr>
         <w:t xml:space="preserve"> and accept any certificate prompt if asked</w:t>
       </w:r>
@@ -181,28 +239,16 @@
           <w:ilvl w:val="0"/>
           <w:numId w:val="1"/>
         </w:numPr>
-        <w:rPr>
-          <w:lang w:val="en-US"/>
-        </w:rPr>
-      </w:pPr>
-      <w:r>
-        <w:rPr>
-          <w:lang w:val="en-US"/>
-        </w:rPr>
+      </w:pPr>
+      <w:r>
         <w:t xml:space="preserve">Two </w:t>
       </w:r>
       <w:proofErr w:type="gramStart"/>
       <w:r>
-        <w:rPr>
-          <w:lang w:val="en-US"/>
-        </w:rPr>
         <w:t>tab</w:t>
       </w:r>
       <w:proofErr w:type="gramEnd"/>
       <w:r>
-        <w:rPr>
-          <w:lang w:val="en-US"/>
-        </w:rPr>
         <w:t xml:space="preserve"> will open below is UI</w:t>
       </w:r>
     </w:p>
@@ -261,30 +307,13 @@
           <w:ilvl w:val="0"/>
           <w:numId w:val="1"/>
         </w:numPr>
-        <w:rPr>
-          <w:lang w:val="en-US"/>
-        </w:rPr>
-      </w:pPr>
-      <w:r>
-        <w:rPr>
-          <w:lang w:val="en-US"/>
-        </w:rPr>
+      </w:pPr>
+      <w:r>
         <w:t xml:space="preserve">Other is swagger </w:t>
       </w:r>
     </w:p>
-    <w:p>
-      <w:pPr>
-        <w:rPr>
-          <w:lang w:val="en-US"/>
-        </w:rPr>
-      </w:pPr>
-    </w:p>
-    <w:p>
-      <w:pPr>
-        <w:rPr>
-          <w:lang w:val="en-US"/>
-        </w:rPr>
-      </w:pPr>
+    <w:p/>
+    <w:p>
       <w:r>
         <w:rPr>
           <w:noProof/>
@@ -329,9 +358,6 @@
     <w:p>
       <w:pPr>
         <w:pStyle w:val="ListParagraph"/>
-        <w:rPr>
-          <w:lang w:val="en-US"/>
-        </w:rPr>
       </w:pPr>
     </w:p>
     <w:p>
@@ -341,30 +367,13 @@
           <w:ilvl w:val="0"/>
           <w:numId w:val="1"/>
         </w:numPr>
-        <w:rPr>
-          <w:lang w:val="en-US"/>
-        </w:rPr>
-      </w:pPr>
-      <w:r>
-        <w:rPr>
-          <w:lang w:val="en-US"/>
-        </w:rPr>
+      </w:pPr>
+      <w:r>
         <w:t xml:space="preserve">There are 13 Test cases you can view in Test-Explorer </w:t>
       </w:r>
     </w:p>
-    <w:p>
-      <w:pPr>
-        <w:rPr>
-          <w:lang w:val="en-US"/>
-        </w:rPr>
-      </w:pPr>
-    </w:p>
-    <w:p>
-      <w:pPr>
-        <w:rPr>
-          <w:lang w:val="en-US"/>
-        </w:rPr>
-      </w:pPr>
+    <w:p/>
+    <w:p>
       <w:r>
         <w:rPr>
           <w:noProof/>
@@ -406,37 +415,17 @@
         </w:drawing>
       </w:r>
     </w:p>
-    <w:p>
-      <w:pPr>
-        <w:rPr>
-          <w:lang w:val="en-US"/>
-        </w:rPr>
-      </w:pPr>
-    </w:p>
-    <w:p>
-      <w:pPr>
-        <w:rPr>
-          <w:lang w:val="en-US"/>
-        </w:rPr>
-      </w:pPr>
-      <w:r>
-        <w:rPr>
-          <w:lang w:val="en-US"/>
-        </w:rPr>
+    <w:p/>
+    <w:p>
+      <w:r>
         <w:t>Thanks,</w:t>
       </w:r>
       <w:r>
-        <w:rPr>
-          <w:lang w:val="en-US"/>
-        </w:rPr>
         <w:br/>
         <w:t xml:space="preserve">Manoj </w:t>
       </w:r>
       <w:proofErr w:type="spellStart"/>
       <w:r>
-        <w:rPr>
-          <w:lang w:val="en-US"/>
-        </w:rPr>
         <w:t>Kargeti</w:t>
       </w:r>
       <w:proofErr w:type="spellEnd"/>
@@ -556,7 +545,7 @@
         <w:rFonts w:asciiTheme="minorHAnsi" w:eastAsiaTheme="minorHAnsi" w:hAnsiTheme="minorHAnsi" w:cstheme="minorBidi"/>
         <w:sz w:val="22"/>
         <w:szCs w:val="22"/>
-        <w:lang w:eastAsia="en-US" w:bidi="ar-SA"/>
+        <w:lang w:val="en-US" w:eastAsia="en-US" w:bidi="ar-SA"/>
       </w:rPr>
     </w:rPrDefault>
     <w:pPrDefault>

</xml_diff>